<commit_message>
Add `cours` to Convention + Refoactor Session Detail UI
</commit_message>
<xml_diff>
--- a/documents/templates/convention.docx
+++ b/documents/templates/convention.docx
@@ -141,7 +141,6 @@
         </w:rPr>
         <w:t xml:space="preserve"> </w:t>
       </w:r>
-      <w:proofErr w:type="gramStart"/>
       <w:r>
         <w:rPr>
           <w:rFonts w:ascii="Verdana" w:hAnsi="Verdana" w:cs="Tahoma"/>
@@ -160,7 +159,6 @@
         <w:t>centre_formation.nom</w:t>
       </w:r>
       <w:proofErr w:type="spellEnd"/>
-      <w:proofErr w:type="gramEnd"/>
       <w:r>
         <w:rPr>
           <w:rFonts w:ascii="Verdana" w:hAnsi="Verdana" w:cs="Tahoma"/>
@@ -334,7 +332,6 @@
         </w:rPr>
         <w:t xml:space="preserve"> </w:t>
       </w:r>
-      <w:proofErr w:type="gramStart"/>
       <w:r>
         <w:rPr>
           <w:rFonts w:ascii="Verdana" w:hAnsi="Verdana" w:cs="Tahoma"/>
@@ -353,7 +350,6 @@
         <w:t>client.entreprise.nom</w:t>
       </w:r>
       <w:proofErr w:type="spellEnd"/>
-      <w:proofErr w:type="gramEnd"/>
       <w:r>
         <w:rPr>
           <w:rFonts w:ascii="Verdana" w:hAnsi="Verdana" w:cs="Tahoma"/>
@@ -516,6 +512,8 @@
           <w:szCs w:val="20"/>
         </w:rPr>
       </w:pPr>
+      <w:bookmarkStart w:id="0" w:name="_GoBack"/>
+      <w:bookmarkEnd w:id="0"/>
     </w:p>
     <w:p>
       <w:pPr>
@@ -571,7 +569,6 @@
         </w:rPr>
         <w:t xml:space="preserve">L’organisme </w:t>
       </w:r>
-      <w:proofErr w:type="gramStart"/>
       <w:r>
         <w:rPr>
           <w:rFonts w:ascii="Verdana" w:hAnsi="Verdana" w:cs="Tahoma"/>
@@ -590,7 +587,6 @@
         <w:t>centre_formation.nom</w:t>
       </w:r>
       <w:proofErr w:type="spellEnd"/>
-      <w:proofErr w:type="gramEnd"/>
       <w:r>
         <w:rPr>
           <w:rFonts w:ascii="Verdana" w:hAnsi="Verdana" w:cs="Tahoma"/>
@@ -654,9 +650,169 @@
           <w:sz w:val="20"/>
           <w:szCs w:val="20"/>
         </w:rPr>
+        <w:t xml:space="preserve"> {{ </w:t>
+      </w:r>
+      <w:proofErr w:type="spellStart"/>
+      <w:r>
+        <w:rPr>
+          <w:rFonts w:ascii="Verdana" w:hAnsi="Verdana" w:cs="Tahoma"/>
+          <w:sz w:val="20"/>
+          <w:szCs w:val="20"/>
+        </w:rPr>
+        <w:t>session.formation.nom</w:t>
+      </w:r>
+      <w:proofErr w:type="spellEnd"/>
+      <w:r>
+        <w:rPr>
+          <w:rFonts w:ascii="Verdana" w:hAnsi="Verdana" w:cs="Tahoma"/>
+          <w:sz w:val="20"/>
+          <w:szCs w:val="20"/>
+        </w:rPr>
+        <w:t xml:space="preserve"> }}</w:t>
+      </w:r>
+    </w:p>
+    <w:p>
+      <w:pPr>
+        <w:rPr>
+          <w:rFonts w:ascii="Verdana" w:hAnsi="Verdana" w:cs="Tahoma"/>
+          <w:sz w:val="20"/>
+          <w:szCs w:val="20"/>
+        </w:rPr>
+      </w:pPr>
+      <w:r>
+        <w:rPr>
+          <w:rFonts w:ascii="Verdana" w:hAnsi="Verdana" w:cs="Tahoma"/>
+          <w:sz w:val="20"/>
+          <w:szCs w:val="20"/>
+        </w:rPr>
+        <w:t>- Objectifs :</w:t>
+      </w:r>
+      <w:r>
+        <w:rPr>
+          <w:rFonts w:ascii="Verdana" w:hAnsi="Verdana" w:cs="Tahoma"/>
+          <w:sz w:val="20"/>
+          <w:szCs w:val="20"/>
+        </w:rPr>
+        <w:t xml:space="preserve"> {{ </w:t>
+      </w:r>
+      <w:proofErr w:type="spellStart"/>
+      <w:r>
+        <w:rPr>
+          <w:rFonts w:ascii="Verdana" w:hAnsi="Verdana" w:cs="Tahoma"/>
+          <w:sz w:val="20"/>
+          <w:szCs w:val="20"/>
+        </w:rPr>
+        <w:t>session.formation.description</w:t>
+      </w:r>
+      <w:proofErr w:type="spellEnd"/>
+      <w:r>
+        <w:rPr>
+          <w:rFonts w:ascii="Verdana" w:hAnsi="Verdana" w:cs="Tahoma"/>
+          <w:sz w:val="20"/>
+          <w:szCs w:val="20"/>
+        </w:rPr>
+        <w:t xml:space="preserve"> }}</w:t>
+      </w:r>
+    </w:p>
+    <w:p>
+      <w:pPr>
+        <w:rPr>
+          <w:rFonts w:ascii="Verdana" w:hAnsi="Verdana" w:cs="Tahoma"/>
+          <w:color w:val="000000" w:themeColor="text1"/>
+          <w:sz w:val="20"/>
+          <w:szCs w:val="20"/>
+        </w:rPr>
+      </w:pPr>
+      <w:r>
+        <w:rPr>
+          <w:rFonts w:ascii="Verdana" w:hAnsi="Verdana" w:cs="Tahoma"/>
+          <w:color w:val="000000" w:themeColor="text1"/>
+          <w:sz w:val="20"/>
+          <w:szCs w:val="20"/>
+        </w:rPr>
+        <w:t>- Programme et méthodes : joints en annexe 1</w:t>
+      </w:r>
+      <w:r>
+        <w:rPr>
+          <w:rFonts w:ascii="Verdana" w:hAnsi="Verdana" w:cs="Tahoma"/>
+          <w:color w:val="000000" w:themeColor="text1"/>
+          <w:sz w:val="20"/>
+          <w:szCs w:val="20"/>
+        </w:rPr>
+        <w:t>.</w:t>
+      </w:r>
+    </w:p>
+    <w:p>
+      <w:pPr>
+        <w:rPr>
+          <w:rFonts w:ascii="Verdana" w:hAnsi="Verdana" w:cs="Tahoma"/>
+          <w:color w:val="000000" w:themeColor="text1"/>
+          <w:sz w:val="20"/>
+          <w:szCs w:val="20"/>
+        </w:rPr>
+      </w:pPr>
+      <w:r>
+        <w:rPr>
+          <w:rFonts w:ascii="Verdana" w:hAnsi="Verdana" w:cs="Tahoma"/>
+          <w:color w:val="000000" w:themeColor="text1"/>
+          <w:sz w:val="20"/>
+          <w:szCs w:val="20"/>
+        </w:rPr>
+        <w:t>- Type d’action de formation (arti</w:t>
+      </w:r>
+      <w:r>
+        <w:rPr>
+          <w:rFonts w:ascii="Verdana" w:hAnsi="Verdana" w:cs="Tahoma"/>
+          <w:color w:val="000000" w:themeColor="text1"/>
+          <w:sz w:val="20"/>
+          <w:szCs w:val="20"/>
+        </w:rPr>
+        <w:t>cle L.6313-1 du Code du travail)</w:t>
+      </w:r>
+      <w:r>
+        <w:rPr>
+          <w:rFonts w:ascii="Verdana" w:hAnsi="Verdana" w:cs="Tahoma"/>
+          <w:color w:val="000000" w:themeColor="text1"/>
+          <w:sz w:val="20"/>
+          <w:szCs w:val="20"/>
+        </w:rPr>
+        <w:t>:</w:t>
+      </w:r>
+      <w:r>
+        <w:rPr>
+          <w:rFonts w:ascii="Verdana" w:hAnsi="Verdana" w:cs="Tahoma"/>
+          <w:color w:val="000000" w:themeColor="text1"/>
+          <w:sz w:val="20"/>
+          <w:szCs w:val="20"/>
+        </w:rPr>
         <w:t xml:space="preserve"> </w:t>
       </w:r>
-      <w:proofErr w:type="gramStart"/>
+      <w:r>
+        <w:rPr>
+          <w:rFonts w:ascii="Verdana" w:hAnsi="Verdana" w:cs="Tahoma"/>
+          <w:color w:val="000000" w:themeColor="text1"/>
+          <w:sz w:val="20"/>
+          <w:szCs w:val="20"/>
+        </w:rPr>
+        <w:t>...............................</w:t>
+      </w:r>
+    </w:p>
+    <w:p>
+      <w:pPr>
+        <w:rPr>
+          <w:rFonts w:ascii="Verdana" w:hAnsi="Verdana" w:cs="Tahoma"/>
+          <w:sz w:val="20"/>
+          <w:szCs w:val="20"/>
+        </w:rPr>
+      </w:pPr>
+      <w:r>
+        <w:rPr>
+          <w:rFonts w:ascii="Verdana" w:hAnsi="Verdana" w:cs="Tahoma"/>
+          <w:sz w:val="20"/>
+          <w:szCs w:val="20"/>
+        </w:rPr>
+        <w:t xml:space="preserve">- Dates : </w:t>
+      </w:r>
       <w:r>
         <w:rPr>
           <w:rFonts w:ascii="Verdana" w:hAnsi="Verdana" w:cs="Tahoma"/>
@@ -672,10 +828,84 @@
           <w:sz w:val="20"/>
           <w:szCs w:val="20"/>
         </w:rPr>
-        <w:t>session.formation.nom</w:t>
+        <w:t>convention.</w:t>
+      </w:r>
+      <w:r>
+        <w:rPr>
+          <w:rFonts w:ascii="Verdana" w:hAnsi="Verdana" w:cs="Tahoma"/>
+          <w:sz w:val="20"/>
+          <w:szCs w:val="20"/>
+        </w:rPr>
+        <w:t>cours.get_interval</w:t>
       </w:r>
       <w:proofErr w:type="spellEnd"/>
-      <w:proofErr w:type="gramEnd"/>
+      <w:r>
+        <w:rPr>
+          <w:rFonts w:ascii="Verdana" w:hAnsi="Verdana" w:cs="Tahoma"/>
+          <w:sz w:val="20"/>
+          <w:szCs w:val="20"/>
+        </w:rPr>
+        <w:t>() }}</w:t>
+      </w:r>
+      <w:r>
+        <w:rPr>
+          <w:rFonts w:ascii="Verdana" w:hAnsi="Verdana" w:cs="Tahoma"/>
+          <w:sz w:val="20"/>
+          <w:szCs w:val="20"/>
+        </w:rPr>
+        <w:t xml:space="preserve"> </w:t>
+      </w:r>
+    </w:p>
+    <w:p>
+      <w:pPr>
+        <w:rPr>
+          <w:rFonts w:ascii="Verdana" w:hAnsi="Verdana" w:cs="Tahoma"/>
+          <w:sz w:val="20"/>
+          <w:szCs w:val="20"/>
+        </w:rPr>
+      </w:pPr>
+      <w:r>
+        <w:rPr>
+          <w:rFonts w:ascii="Verdana" w:hAnsi="Verdana" w:cs="Tahoma"/>
+          <w:sz w:val="20"/>
+          <w:szCs w:val="20"/>
+        </w:rPr>
+        <w:t>- Lieu :</w:t>
+      </w:r>
+      <w:r>
+        <w:rPr>
+          <w:rFonts w:ascii="Verdana" w:hAnsi="Verdana" w:cs="Tahoma"/>
+          <w:sz w:val="20"/>
+          <w:szCs w:val="20"/>
+        </w:rPr>
+        <w:t xml:space="preserve"> {{ </w:t>
+      </w:r>
+      <w:proofErr w:type="spellStart"/>
+      <w:r>
+        <w:rPr>
+          <w:rFonts w:ascii="Verdana" w:hAnsi="Verdana" w:cs="Tahoma"/>
+          <w:sz w:val="20"/>
+          <w:szCs w:val="20"/>
+        </w:rPr>
+        <w:t>convention</w:t>
+      </w:r>
+      <w:r>
+        <w:rPr>
+          <w:rFonts w:ascii="Verdana" w:hAnsi="Verdana" w:cs="Tahoma"/>
+          <w:sz w:val="20"/>
+          <w:szCs w:val="20"/>
+        </w:rPr>
+        <w:t>.</w:t>
+      </w:r>
+      <w:r>
+        <w:rPr>
+          <w:rFonts w:ascii="Verdana" w:hAnsi="Verdana" w:cs="Tahoma"/>
+          <w:sz w:val="20"/>
+          <w:szCs w:val="20"/>
+        </w:rPr>
+        <w:t>cours.localisation.nom</w:t>
+      </w:r>
+      <w:proofErr w:type="spellEnd"/>
       <w:r>
         <w:rPr>
           <w:rFonts w:ascii="Verdana" w:hAnsi="Verdana" w:cs="Tahoma"/>
@@ -684,23 +914,6 @@
         </w:rPr>
         <w:t xml:space="preserve"> }}</w:t>
       </w:r>
-    </w:p>
-    <w:p>
-      <w:pPr>
-        <w:rPr>
-          <w:rFonts w:ascii="Verdana" w:hAnsi="Verdana" w:cs="Tahoma"/>
-          <w:sz w:val="20"/>
-          <w:szCs w:val="20"/>
-        </w:rPr>
-      </w:pPr>
-      <w:r>
-        <w:rPr>
-          <w:rFonts w:ascii="Verdana" w:hAnsi="Verdana" w:cs="Tahoma"/>
-          <w:sz w:val="20"/>
-          <w:szCs w:val="20"/>
-        </w:rPr>
-        <w:t>- Objectifs :</w:t>
-      </w:r>
       <w:r>
         <w:rPr>
           <w:rFonts w:ascii="Verdana" w:hAnsi="Verdana" w:cs="Tahoma"/>
@@ -709,7 +922,86 @@
         </w:rPr>
         <w:t xml:space="preserve"> </w:t>
       </w:r>
-      <w:proofErr w:type="gramStart"/>
+    </w:p>
+    <w:p>
+      <w:pPr>
+        <w:rPr>
+          <w:rFonts w:ascii="Verdana" w:hAnsi="Verdana" w:cs="Tahoma"/>
+          <w:sz w:val="20"/>
+          <w:szCs w:val="20"/>
+        </w:rPr>
+      </w:pPr>
+    </w:p>
+    <w:p>
+      <w:pPr>
+        <w:rPr>
+          <w:rFonts w:ascii="Verdana" w:hAnsi="Verdana" w:cs="Tahoma"/>
+          <w:sz w:val="20"/>
+          <w:szCs w:val="20"/>
+        </w:rPr>
+      </w:pPr>
+    </w:p>
+    <w:p>
+      <w:pPr>
+        <w:rPr>
+          <w:rFonts w:ascii="Verdana" w:hAnsi="Verdana" w:cs="Tahoma"/>
+          <w:b/>
+          <w:sz w:val="20"/>
+          <w:szCs w:val="20"/>
+        </w:rPr>
+      </w:pPr>
+      <w:r>
+        <w:rPr>
+          <w:rFonts w:ascii="Verdana" w:hAnsi="Verdana" w:cs="Tahoma"/>
+          <w:b/>
+          <w:sz w:val="20"/>
+          <w:szCs w:val="20"/>
+        </w:rPr>
+        <w:t>Article 2 :</w:t>
+      </w:r>
+      <w:r>
+        <w:rPr>
+          <w:rFonts w:ascii="Verdana" w:hAnsi="Verdana" w:cs="Tahoma"/>
+          <w:b/>
+          <w:sz w:val="20"/>
+          <w:szCs w:val="20"/>
+        </w:rPr>
+        <w:t xml:space="preserve"> </w:t>
+      </w:r>
+      <w:r>
+        <w:rPr>
+          <w:rFonts w:ascii="Verdana" w:hAnsi="Verdana" w:cs="Tahoma"/>
+          <w:b/>
+          <w:sz w:val="20"/>
+          <w:szCs w:val="20"/>
+        </w:rPr>
+        <w:t>Effectif formé</w:t>
+      </w:r>
+    </w:p>
+    <w:p>
+      <w:pPr>
+        <w:rPr>
+          <w:rFonts w:ascii="Verdana" w:hAnsi="Verdana" w:cs="Tahoma"/>
+          <w:sz w:val="20"/>
+          <w:szCs w:val="20"/>
+        </w:rPr>
+      </w:pPr>
+      <w:r>
+        <w:rPr>
+          <w:rFonts w:ascii="Verdana" w:hAnsi="Verdana" w:cs="Tahoma"/>
+          <w:sz w:val="20"/>
+          <w:szCs w:val="20"/>
+        </w:rPr>
+        <w:t>L’organisme</w:t>
+      </w:r>
+      <w:r>
+        <w:rPr>
+          <w:rFonts w:ascii="Verdana" w:hAnsi="Verdana" w:cs="Tahoma"/>
+          <w:sz w:val="20"/>
+          <w:szCs w:val="20"/>
+        </w:rPr>
+        <w:t xml:space="preserve"> </w:t>
+      </w:r>
       <w:r>
         <w:rPr>
           <w:rFonts w:ascii="Verdana" w:hAnsi="Verdana" w:cs="Tahoma"/>
@@ -725,358 +1017,9 @@
           <w:sz w:val="20"/>
           <w:szCs w:val="20"/>
         </w:rPr>
-        <w:t>session</w:t>
-      </w:r>
-      <w:proofErr w:type="gramEnd"/>
-      <w:r>
-        <w:rPr>
-          <w:rFonts w:ascii="Verdana" w:hAnsi="Verdana" w:cs="Tahoma"/>
-          <w:sz w:val="20"/>
-          <w:szCs w:val="20"/>
-        </w:rPr>
-        <w:t>.formation.</w:t>
-      </w:r>
-      <w:r>
-        <w:rPr>
-          <w:rFonts w:ascii="Verdana" w:hAnsi="Verdana" w:cs="Tahoma"/>
-          <w:sz w:val="20"/>
-          <w:szCs w:val="20"/>
-        </w:rPr>
-        <w:t>description</w:t>
+        <w:t>centre_formation.nom</w:t>
       </w:r>
       <w:proofErr w:type="spellEnd"/>
-      <w:r>
-        <w:rPr>
-          <w:rFonts w:ascii="Verdana" w:hAnsi="Verdana" w:cs="Tahoma"/>
-          <w:sz w:val="20"/>
-          <w:szCs w:val="20"/>
-        </w:rPr>
-        <w:t xml:space="preserve"> }}</w:t>
-      </w:r>
-    </w:p>
-    <w:p>
-      <w:pPr>
-        <w:rPr>
-          <w:rFonts w:ascii="Verdana" w:hAnsi="Verdana" w:cs="Tahoma"/>
-          <w:color w:val="000000" w:themeColor="text1"/>
-          <w:sz w:val="20"/>
-          <w:szCs w:val="20"/>
-        </w:rPr>
-      </w:pPr>
-      <w:r>
-        <w:rPr>
-          <w:rFonts w:ascii="Verdana" w:hAnsi="Verdana" w:cs="Tahoma"/>
-          <w:color w:val="000000" w:themeColor="text1"/>
-          <w:sz w:val="20"/>
-          <w:szCs w:val="20"/>
-        </w:rPr>
-        <w:t>- Programme et méthodes : joints en annexe 1</w:t>
-      </w:r>
-      <w:r>
-        <w:rPr>
-          <w:rFonts w:ascii="Verdana" w:hAnsi="Verdana" w:cs="Tahoma"/>
-          <w:color w:val="000000" w:themeColor="text1"/>
-          <w:sz w:val="20"/>
-          <w:szCs w:val="20"/>
-        </w:rPr>
-        <w:t>.</w:t>
-      </w:r>
-    </w:p>
-    <w:p>
-      <w:pPr>
-        <w:rPr>
-          <w:rFonts w:ascii="Verdana" w:hAnsi="Verdana" w:cs="Tahoma"/>
-          <w:color w:val="000000" w:themeColor="text1"/>
-          <w:sz w:val="20"/>
-          <w:szCs w:val="20"/>
-        </w:rPr>
-      </w:pPr>
-      <w:r>
-        <w:rPr>
-          <w:rFonts w:ascii="Verdana" w:hAnsi="Verdana" w:cs="Tahoma"/>
-          <w:color w:val="000000" w:themeColor="text1"/>
-          <w:sz w:val="20"/>
-          <w:szCs w:val="20"/>
-        </w:rPr>
-        <w:t>- Type d’action de formation (arti</w:t>
-      </w:r>
-      <w:r>
-        <w:rPr>
-          <w:rFonts w:ascii="Verdana" w:hAnsi="Verdana" w:cs="Tahoma"/>
-          <w:color w:val="000000" w:themeColor="text1"/>
-          <w:sz w:val="20"/>
-          <w:szCs w:val="20"/>
-        </w:rPr>
-        <w:t>cle L.6313-1 du Code du travail</w:t>
-      </w:r>
-      <w:proofErr w:type="gramStart"/>
-      <w:r>
-        <w:rPr>
-          <w:rFonts w:ascii="Verdana" w:hAnsi="Verdana" w:cs="Tahoma"/>
-          <w:color w:val="000000" w:themeColor="text1"/>
-          <w:sz w:val="20"/>
-          <w:szCs w:val="20"/>
-        </w:rPr>
-        <w:t>)</w:t>
-      </w:r>
-      <w:r>
-        <w:rPr>
-          <w:rFonts w:ascii="Verdana" w:hAnsi="Verdana" w:cs="Tahoma"/>
-          <w:color w:val="000000" w:themeColor="text1"/>
-          <w:sz w:val="20"/>
-          <w:szCs w:val="20"/>
-        </w:rPr>
-        <w:t>:</w:t>
-      </w:r>
-      <w:proofErr w:type="gramEnd"/>
-      <w:r>
-        <w:rPr>
-          <w:rFonts w:ascii="Verdana" w:hAnsi="Verdana" w:cs="Tahoma"/>
-          <w:color w:val="000000" w:themeColor="text1"/>
-          <w:sz w:val="20"/>
-          <w:szCs w:val="20"/>
-        </w:rPr>
-        <w:t xml:space="preserve"> </w:t>
-      </w:r>
-      <w:r>
-        <w:rPr>
-          <w:rFonts w:ascii="Verdana" w:hAnsi="Verdana" w:cs="Tahoma"/>
-          <w:color w:val="000000" w:themeColor="text1"/>
-          <w:sz w:val="20"/>
-          <w:szCs w:val="20"/>
-        </w:rPr>
-        <w:t>...............................</w:t>
-      </w:r>
-    </w:p>
-    <w:p>
-      <w:pPr>
-        <w:rPr>
-          <w:rFonts w:ascii="Verdana" w:hAnsi="Verdana" w:cs="Tahoma"/>
-          <w:sz w:val="20"/>
-          <w:szCs w:val="20"/>
-        </w:rPr>
-      </w:pPr>
-      <w:r>
-        <w:rPr>
-          <w:rFonts w:ascii="Verdana" w:hAnsi="Verdana" w:cs="Tahoma"/>
-          <w:sz w:val="20"/>
-          <w:szCs w:val="20"/>
-        </w:rPr>
-        <w:t xml:space="preserve">- Dates : </w:t>
-      </w:r>
-      <w:proofErr w:type="gramStart"/>
-      <w:r>
-        <w:rPr>
-          <w:rFonts w:ascii="Verdana" w:hAnsi="Verdana" w:cs="Tahoma"/>
-          <w:sz w:val="20"/>
-          <w:szCs w:val="20"/>
-        </w:rPr>
-        <w:t xml:space="preserve">{{ </w:t>
-      </w:r>
-      <w:proofErr w:type="spellStart"/>
-      <w:r>
-        <w:rPr>
-          <w:rFonts w:ascii="Verdana" w:hAnsi="Verdana" w:cs="Tahoma"/>
-          <w:sz w:val="20"/>
-          <w:szCs w:val="20"/>
-        </w:rPr>
-        <w:t>cours.get</w:t>
-      </w:r>
-      <w:proofErr w:type="gramEnd"/>
-      <w:r>
-        <w:rPr>
-          <w:rFonts w:ascii="Verdana" w:hAnsi="Verdana" w:cs="Tahoma"/>
-          <w:sz w:val="20"/>
-          <w:szCs w:val="20"/>
-        </w:rPr>
-        <w:t>_interval</w:t>
-      </w:r>
-      <w:proofErr w:type="spellEnd"/>
-      <w:r>
-        <w:rPr>
-          <w:rFonts w:ascii="Verdana" w:hAnsi="Verdana" w:cs="Tahoma"/>
-          <w:sz w:val="20"/>
-          <w:szCs w:val="20"/>
-        </w:rPr>
-        <w:t>() }}</w:t>
-      </w:r>
-      <w:r>
-        <w:rPr>
-          <w:rFonts w:ascii="Verdana" w:hAnsi="Verdana" w:cs="Tahoma"/>
-          <w:sz w:val="20"/>
-          <w:szCs w:val="20"/>
-        </w:rPr>
-        <w:t xml:space="preserve"> </w:t>
-      </w:r>
-    </w:p>
-    <w:p>
-      <w:pPr>
-        <w:rPr>
-          <w:rFonts w:ascii="Verdana" w:hAnsi="Verdana" w:cs="Tahoma"/>
-          <w:sz w:val="20"/>
-          <w:szCs w:val="20"/>
-        </w:rPr>
-      </w:pPr>
-      <w:r>
-        <w:rPr>
-          <w:rFonts w:ascii="Verdana" w:hAnsi="Verdana" w:cs="Tahoma"/>
-          <w:sz w:val="20"/>
-          <w:szCs w:val="20"/>
-        </w:rPr>
-        <w:t>- Lieu :</w:t>
-      </w:r>
-      <w:r>
-        <w:rPr>
-          <w:rFonts w:ascii="Verdana" w:hAnsi="Verdana" w:cs="Tahoma"/>
-          <w:sz w:val="20"/>
-          <w:szCs w:val="20"/>
-        </w:rPr>
-        <w:t xml:space="preserve"> </w:t>
-      </w:r>
-      <w:proofErr w:type="gramStart"/>
-      <w:r>
-        <w:rPr>
-          <w:rFonts w:ascii="Verdana" w:hAnsi="Verdana" w:cs="Tahoma"/>
-          <w:sz w:val="20"/>
-          <w:szCs w:val="20"/>
-        </w:rPr>
-        <w:t xml:space="preserve">{{ </w:t>
-      </w:r>
-      <w:proofErr w:type="spellStart"/>
-      <w:r>
-        <w:rPr>
-          <w:rFonts w:ascii="Verdana" w:hAnsi="Verdana" w:cs="Tahoma"/>
-          <w:sz w:val="20"/>
-          <w:szCs w:val="20"/>
-        </w:rPr>
-        <w:t>cours</w:t>
-      </w:r>
-      <w:r>
-        <w:rPr>
-          <w:rFonts w:ascii="Verdana" w:hAnsi="Verdana" w:cs="Tahoma"/>
-          <w:sz w:val="20"/>
-          <w:szCs w:val="20"/>
-        </w:rPr>
-        <w:t>.localisation.nom</w:t>
-      </w:r>
-      <w:proofErr w:type="spellEnd"/>
-      <w:proofErr w:type="gramEnd"/>
-      <w:r>
-        <w:rPr>
-          <w:rFonts w:ascii="Verdana" w:hAnsi="Verdana" w:cs="Tahoma"/>
-          <w:sz w:val="20"/>
-          <w:szCs w:val="20"/>
-        </w:rPr>
-        <w:t xml:space="preserve"> }}</w:t>
-      </w:r>
-      <w:r>
-        <w:rPr>
-          <w:rFonts w:ascii="Verdana" w:hAnsi="Verdana" w:cs="Tahoma"/>
-          <w:sz w:val="20"/>
-          <w:szCs w:val="20"/>
-        </w:rPr>
-        <w:t xml:space="preserve"> </w:t>
-      </w:r>
-    </w:p>
-    <w:p>
-      <w:pPr>
-        <w:rPr>
-          <w:rFonts w:ascii="Verdana" w:hAnsi="Verdana" w:cs="Tahoma"/>
-          <w:sz w:val="20"/>
-          <w:szCs w:val="20"/>
-        </w:rPr>
-      </w:pPr>
-    </w:p>
-    <w:p>
-      <w:pPr>
-        <w:rPr>
-          <w:rFonts w:ascii="Verdana" w:hAnsi="Verdana" w:cs="Tahoma"/>
-          <w:sz w:val="20"/>
-          <w:szCs w:val="20"/>
-        </w:rPr>
-      </w:pPr>
-    </w:p>
-    <w:p>
-      <w:pPr>
-        <w:rPr>
-          <w:rFonts w:ascii="Verdana" w:hAnsi="Verdana" w:cs="Tahoma"/>
-          <w:b/>
-          <w:sz w:val="20"/>
-          <w:szCs w:val="20"/>
-        </w:rPr>
-      </w:pPr>
-      <w:r>
-        <w:rPr>
-          <w:rFonts w:ascii="Verdana" w:hAnsi="Verdana" w:cs="Tahoma"/>
-          <w:b/>
-          <w:sz w:val="20"/>
-          <w:szCs w:val="20"/>
-        </w:rPr>
-        <w:t>Article 2 :</w:t>
-      </w:r>
-      <w:r>
-        <w:rPr>
-          <w:rFonts w:ascii="Verdana" w:hAnsi="Verdana" w:cs="Tahoma"/>
-          <w:b/>
-          <w:sz w:val="20"/>
-          <w:szCs w:val="20"/>
-        </w:rPr>
-        <w:t xml:space="preserve"> </w:t>
-      </w:r>
-      <w:r>
-        <w:rPr>
-          <w:rFonts w:ascii="Verdana" w:hAnsi="Verdana" w:cs="Tahoma"/>
-          <w:b/>
-          <w:sz w:val="20"/>
-          <w:szCs w:val="20"/>
-        </w:rPr>
-        <w:t>Effectif formé</w:t>
-      </w:r>
-    </w:p>
-    <w:p>
-      <w:pPr>
-        <w:rPr>
-          <w:rFonts w:ascii="Verdana" w:hAnsi="Verdana" w:cs="Tahoma"/>
-          <w:sz w:val="20"/>
-          <w:szCs w:val="20"/>
-        </w:rPr>
-      </w:pPr>
-      <w:r>
-        <w:rPr>
-          <w:rFonts w:ascii="Verdana" w:hAnsi="Verdana" w:cs="Tahoma"/>
-          <w:sz w:val="20"/>
-          <w:szCs w:val="20"/>
-        </w:rPr>
-        <w:t>L’organisme</w:t>
-      </w:r>
-      <w:r>
-        <w:rPr>
-          <w:rFonts w:ascii="Verdana" w:hAnsi="Verdana" w:cs="Tahoma"/>
-          <w:sz w:val="20"/>
-          <w:szCs w:val="20"/>
-        </w:rPr>
-        <w:t xml:space="preserve"> </w:t>
-      </w:r>
-      <w:proofErr w:type="gramStart"/>
-      <w:r>
-        <w:rPr>
-          <w:rFonts w:ascii="Verdana" w:hAnsi="Verdana" w:cs="Tahoma"/>
-          <w:sz w:val="20"/>
-          <w:szCs w:val="20"/>
-        </w:rPr>
-        <w:t xml:space="preserve">{{ </w:t>
-      </w:r>
-      <w:proofErr w:type="spellStart"/>
-      <w:r>
-        <w:rPr>
-          <w:rFonts w:ascii="Verdana" w:hAnsi="Verdana" w:cs="Tahoma"/>
-          <w:sz w:val="20"/>
-          <w:szCs w:val="20"/>
-        </w:rPr>
-        <w:t>centre_formation.nom</w:t>
-      </w:r>
-      <w:proofErr w:type="spellEnd"/>
-      <w:proofErr w:type="gramEnd"/>
       <w:r>
         <w:rPr>
           <w:rFonts w:ascii="Verdana" w:hAnsi="Verdana" w:cs="Tahoma"/>
@@ -1187,7 +1130,6 @@
           <w:szCs w:val="20"/>
         </w:rPr>
       </w:pPr>
-      <w:proofErr w:type="gramStart"/>
       <w:r>
         <w:rPr>
           <w:rFonts w:ascii="Verdana" w:hAnsi="Verdana" w:cs="Tahoma"/>
@@ -1222,7 +1164,6 @@
         <w:t>.nom</w:t>
       </w:r>
       <w:proofErr w:type="spellEnd"/>
-      <w:proofErr w:type="gramEnd"/>
       <w:r>
         <w:rPr>
           <w:rFonts w:ascii="Verdana" w:hAnsi="Verdana" w:cs="Tahoma"/>
@@ -1428,23 +1369,13 @@
         </w:rPr>
         <w:t xml:space="preserve"> euros </w:t>
       </w:r>
-      <w:proofErr w:type="gramStart"/>
-      <w:r>
-        <w:rPr>
-          <w:rFonts w:ascii="Verdana" w:hAnsi="Verdana" w:cs="Tahoma"/>
-          <w:sz w:val="20"/>
-          <w:szCs w:val="20"/>
-        </w:rPr>
-        <w:t>x.....</w:t>
-      </w:r>
-      <w:proofErr w:type="gramEnd"/>
-      <w:r>
-        <w:rPr>
-          <w:rFonts w:ascii="Verdana" w:hAnsi="Verdana" w:cs="Tahoma"/>
-          <w:sz w:val="20"/>
-          <w:szCs w:val="20"/>
-        </w:rPr>
-        <w:t>.jour(s) ......</w:t>
+      <w:r>
+        <w:rPr>
+          <w:rFonts w:ascii="Verdana" w:hAnsi="Verdana" w:cs="Tahoma"/>
+          <w:sz w:val="20"/>
+          <w:szCs w:val="20"/>
+        </w:rPr>
+        <w:t>x......jour(s) ......</w:t>
       </w:r>
       <w:r>
         <w:rPr>
@@ -1636,25 +1567,7 @@
           <w:sz w:val="20"/>
           <w:szCs w:val="20"/>
         </w:rPr>
-        <w:t>Sommes restant dues</w:t>
-      </w:r>
-      <w:proofErr w:type="gramStart"/>
-      <w:r>
-        <w:rPr>
-          <w:rFonts w:ascii="Verdana" w:hAnsi="Verdana" w:cs="Tahoma"/>
-          <w:sz w:val="20"/>
-          <w:szCs w:val="20"/>
-        </w:rPr>
-        <w:t xml:space="preserve"> :..........................................</w:t>
-      </w:r>
-      <w:proofErr w:type="gramEnd"/>
-      <w:r>
-        <w:rPr>
-          <w:rFonts w:ascii="Verdana" w:hAnsi="Verdana" w:cs="Tahoma"/>
-          <w:sz w:val="20"/>
-          <w:szCs w:val="20"/>
-        </w:rPr>
-        <w:t xml:space="preserve">€ H.T. </w:t>
+        <w:t xml:space="preserve">Sommes restant dues :..........................................€ H.T. </w:t>
       </w:r>
     </w:p>
     <w:p>
@@ -1889,25 +1802,7 @@
           <w:sz w:val="20"/>
           <w:szCs w:val="20"/>
         </w:rPr>
-        <w:t xml:space="preserve">En cas de dédit par l’entreprise à moins de ........ </w:t>
-      </w:r>
-      <w:proofErr w:type="gramStart"/>
-      <w:r>
-        <w:rPr>
-          <w:rFonts w:ascii="Verdana" w:hAnsi="Verdana" w:cs="Tahoma"/>
-          <w:sz w:val="20"/>
-          <w:szCs w:val="20"/>
-        </w:rPr>
-        <w:t>jours</w:t>
-      </w:r>
-      <w:proofErr w:type="gramEnd"/>
-      <w:r>
-        <w:rPr>
-          <w:rFonts w:ascii="Verdana" w:hAnsi="Verdana" w:cs="Tahoma"/>
-          <w:sz w:val="20"/>
-          <w:szCs w:val="20"/>
-        </w:rPr>
-        <w:t xml:space="preserve"> francs avant le début de l’action mentionnée à l’article 1, ou d’abandon en cours de formation par un ou plusieurs stagiaires, l’organisme remboursera sur le coût total, les sommes qu’il n’aura pas réellement dépensées ou engagées pour la réalisation de ladite action. </w:t>
+        <w:t xml:space="preserve">En cas de dédit par l’entreprise à moins de ........ jours francs avant le début de l’action mentionnée à l’article 1, ou d’abandon en cours de formation par un ou plusieurs stagiaires, l’organisme remboursera sur le coût total, les sommes qu’il n’aura pas réellement dépensées ou engagées pour la réalisation de ladite action. </w:t>
       </w:r>
     </w:p>
     <w:p>
@@ -2153,7 +2048,6 @@
         </w:rPr>
         <w:t>(</w:t>
       </w:r>
-      <w:proofErr w:type="gramStart"/>
       <w:r>
         <w:rPr>
           <w:rFonts w:ascii="Verdana" w:hAnsi="Verdana" w:cs="Tahoma"/>
@@ -2161,9 +2055,8 @@
           <w:sz w:val="20"/>
           <w:szCs w:val="20"/>
         </w:rPr>
-        <w:t>nom</w:t>
-      </w:r>
-      <w:proofErr w:type="gramEnd"/>
+        <w:t xml:space="preserve">nom </w:t>
+      </w:r>
       <w:r>
         <w:rPr>
           <w:rFonts w:ascii="Verdana" w:hAnsi="Verdana" w:cs="Tahoma"/>
@@ -2171,7 +2064,55 @@
           <w:sz w:val="20"/>
           <w:szCs w:val="20"/>
         </w:rPr>
-        <w:t xml:space="preserve"> </w:t>
+        <w:t>et qualité du signataire</w:t>
+      </w:r>
+      <w:r>
+        <w:rPr>
+          <w:rFonts w:ascii="Verdana" w:hAnsi="Verdana" w:cs="Tahoma"/>
+          <w:sz w:val="20"/>
+          <w:szCs w:val="20"/>
+        </w:rPr>
+        <w:t xml:space="preserve">) </w:t>
+      </w:r>
+      <w:r>
+        <w:rPr>
+          <w:rFonts w:ascii="Verdana" w:hAnsi="Verdana" w:cs="Tahoma"/>
+          <w:sz w:val="20"/>
+          <w:szCs w:val="20"/>
+        </w:rPr>
+        <w:tab/>
+      </w:r>
+      <w:r>
+        <w:rPr>
+          <w:rFonts w:ascii="Verdana" w:hAnsi="Verdana" w:cs="Tahoma"/>
+          <w:sz w:val="20"/>
+          <w:szCs w:val="20"/>
+        </w:rPr>
+        <w:tab/>
+      </w:r>
+      <w:r>
+        <w:rPr>
+          <w:rFonts w:ascii="Verdana" w:hAnsi="Verdana" w:cs="Tahoma"/>
+          <w:sz w:val="20"/>
+          <w:szCs w:val="20"/>
+        </w:rPr>
+        <w:tab/>
+      </w:r>
+      <w:r>
+        <w:rPr>
+          <w:rFonts w:ascii="Verdana" w:hAnsi="Verdana" w:cs="Tahoma"/>
+          <w:sz w:val="20"/>
+          <w:szCs w:val="20"/>
+        </w:rPr>
+        <w:tab/>
+      </w:r>
+      <w:r>
+        <w:rPr>
+          <w:rFonts w:ascii="Verdana" w:hAnsi="Verdana" w:cs="Tahoma"/>
+          <w:sz w:val="20"/>
+          <w:szCs w:val="20"/>
+        </w:rPr>
+        <w:t>(</w:t>
       </w:r>
       <w:r>
         <w:rPr>
@@ -2180,7 +2121,7 @@
           <w:sz w:val="20"/>
           <w:szCs w:val="20"/>
         </w:rPr>
-        <w:t>et qualité du signataire</w:t>
+        <w:t>nom et qualité du signataire</w:t>
       </w:r>
       <w:r>
         <w:rPr>
@@ -2190,68 +2131,8 @@
         </w:rPr>
         <w:t xml:space="preserve">) </w:t>
       </w:r>
-      <w:r>
-        <w:rPr>
-          <w:rFonts w:ascii="Verdana" w:hAnsi="Verdana" w:cs="Tahoma"/>
-          <w:sz w:val="20"/>
-          <w:szCs w:val="20"/>
-        </w:rPr>
-        <w:tab/>
-      </w:r>
-      <w:r>
-        <w:rPr>
-          <w:rFonts w:ascii="Verdana" w:hAnsi="Verdana" w:cs="Tahoma"/>
-          <w:sz w:val="20"/>
-          <w:szCs w:val="20"/>
-        </w:rPr>
-        <w:tab/>
-      </w:r>
-      <w:r>
-        <w:rPr>
-          <w:rFonts w:ascii="Verdana" w:hAnsi="Verdana" w:cs="Tahoma"/>
-          <w:sz w:val="20"/>
-          <w:szCs w:val="20"/>
-        </w:rPr>
-        <w:tab/>
-      </w:r>
-      <w:r>
-        <w:rPr>
-          <w:rFonts w:ascii="Verdana" w:hAnsi="Verdana" w:cs="Tahoma"/>
-          <w:sz w:val="20"/>
-          <w:szCs w:val="20"/>
-        </w:rPr>
-        <w:tab/>
-      </w:r>
-      <w:r>
-        <w:rPr>
-          <w:rFonts w:ascii="Verdana" w:hAnsi="Verdana" w:cs="Tahoma"/>
-          <w:sz w:val="20"/>
-          <w:szCs w:val="20"/>
-        </w:rPr>
-        <w:t>(</w:t>
-      </w:r>
-      <w:r>
-        <w:rPr>
-          <w:rFonts w:ascii="Verdana" w:hAnsi="Verdana" w:cs="Tahoma"/>
-          <w:i/>
-          <w:sz w:val="20"/>
-          <w:szCs w:val="20"/>
-        </w:rPr>
-        <w:t>nom et qualité du signataire</w:t>
-      </w:r>
-      <w:r>
-        <w:rPr>
-          <w:rFonts w:ascii="Verdana" w:hAnsi="Verdana" w:cs="Tahoma"/>
-          <w:sz w:val="20"/>
-          <w:szCs w:val="20"/>
-        </w:rPr>
-        <w:t xml:space="preserve">) </w:t>
-      </w:r>
-    </w:p>
-    <w:p>
-      <w:bookmarkStart w:id="0" w:name="_GoBack"/>
-      <w:bookmarkEnd w:id="0"/>
-    </w:p>
+    </w:p>
+    <w:p/>
     <w:sectPr>
       <w:pgSz w:w="11906" w:h="16838"/>
       <w:pgMar w:top="1417" w:right="1417" w:bottom="1417" w:left="1417" w:header="708" w:footer="708" w:gutter="0"/>
@@ -2713,6 +2594,7 @@
   <w:style w:type="character" w:default="1" w:styleId="DefaultParagraphFont">
     <w:name w:val="Default Paragraph Font"/>
     <w:uiPriority w:val="1"/>
+    <w:semiHidden/>
     <w:unhideWhenUsed/>
   </w:style>
   <w:style w:type="table" w:default="1" w:styleId="TableNormal">

</xml_diff>

<commit_message>
Start fixing convention signature
</commit_message>
<xml_diff>
--- a/documents/templates/convention.docx
+++ b/documents/templates/convention.docx
@@ -512,8 +512,6 @@
           <w:szCs w:val="20"/>
         </w:rPr>
       </w:pPr>
-      <w:bookmarkStart w:id="0" w:name="_GoBack"/>
-      <w:bookmarkEnd w:id="0"/>
     </w:p>
     <w:p>
       <w:pPr>
@@ -887,15 +885,7 @@
           <w:sz w:val="20"/>
           <w:szCs w:val="20"/>
         </w:rPr>
-        <w:t>convention</w:t>
-      </w:r>
-      <w:r>
-        <w:rPr>
-          <w:rFonts w:ascii="Verdana" w:hAnsi="Verdana" w:cs="Tahoma"/>
-          <w:sz w:val="20"/>
-          <w:szCs w:val="20"/>
-        </w:rPr>
-        <w:t>.</w:t>
+        <w:t>convention.</w:t>
       </w:r>
       <w:r>
         <w:rPr>
@@ -2133,6 +2123,19 @@
       </w:r>
     </w:p>
     <w:p/>
+    <w:p>
+      <w:r>
+        <w:t xml:space="preserve">{{ </w:t>
+      </w:r>
+      <w:r>
+        <w:t xml:space="preserve">signature </w:t>
+      </w:r>
+      <w:r>
+        <w:t>}}</w:t>
+      </w:r>
+      <w:bookmarkStart w:id="0" w:name="_GoBack"/>
+      <w:bookmarkEnd w:id="0"/>
+    </w:p>
     <w:sectPr>
       <w:pgSz w:w="11906" w:h="16838"/>
       <w:pgMar w:top="1417" w:right="1417" w:bottom="1417" w:left="1417" w:header="708" w:footer="708" w:gutter="0"/>

</xml_diff>

<commit_message>
Add signature on convention (#59)
</commit_message>
<xml_diff>
--- a/documents/templates/convention.docx
+++ b/documents/templates/convention.docx
@@ -149,16 +149,47 @@
         </w:rPr>
         <w:t xml:space="preserve">{{ </w:t>
       </w:r>
-      <w:proofErr w:type="spellStart"/>
-      <w:r>
-        <w:rPr>
-          <w:rFonts w:ascii="Verdana" w:hAnsi="Verdana" w:cs="Tahoma"/>
-          <w:sz w:val="20"/>
-          <w:szCs w:val="20"/>
-        </w:rPr>
-        <w:t>centre_formation.nom</w:t>
-      </w:r>
-      <w:proofErr w:type="spellEnd"/>
+      <w:r>
+        <w:rPr>
+          <w:rFonts w:ascii="Verdana" w:hAnsi="Verdana" w:cs="Tahoma"/>
+          <w:sz w:val="20"/>
+          <w:szCs w:val="20"/>
+        </w:rPr>
+        <w:t xml:space="preserve">centre_formation.nom </w:t>
+      </w:r>
+      <w:r>
+        <w:rPr>
+          <w:rFonts w:ascii="Verdana" w:hAnsi="Verdana" w:cs="Tahoma"/>
+          <w:sz w:val="20"/>
+          <w:szCs w:val="20"/>
+        </w:rPr>
+        <w:t>}}</w:t>
+      </w:r>
+      <w:r>
+        <w:rPr>
+          <w:rFonts w:ascii="Verdana" w:hAnsi="Verdana" w:cs="Tahoma"/>
+          <w:sz w:val="20"/>
+          <w:szCs w:val="20"/>
+        </w:rPr>
+        <w:t xml:space="preserve"> (</w:t>
+      </w:r>
+      <w:r>
+        <w:rPr>
+          <w:rFonts w:ascii="Verdana" w:hAnsi="Verdana" w:cs="Tahoma"/>
+          <w:i/>
+          <w:sz w:val="20"/>
+          <w:szCs w:val="20"/>
+        </w:rPr>
+        <w:t>Organisme de formation</w:t>
+      </w:r>
+      <w:r>
+        <w:rPr>
+          <w:rFonts w:ascii="Verdana" w:hAnsi="Verdana" w:cs="Tahoma"/>
+          <w:sz w:val="20"/>
+          <w:szCs w:val="20"/>
+        </w:rPr>
+        <w:t>)</w:t>
+      </w:r>
       <w:r>
         <w:rPr>
           <w:rFonts w:ascii="Verdana" w:hAnsi="Verdana" w:cs="Tahoma"/>
@@ -173,32 +204,47 @@
           <w:sz w:val="20"/>
           <w:szCs w:val="20"/>
         </w:rPr>
-        <w:t>}}</w:t>
-      </w:r>
-      <w:r>
-        <w:rPr>
-          <w:rFonts w:ascii="Verdana" w:hAnsi="Verdana" w:cs="Tahoma"/>
-          <w:sz w:val="20"/>
-          <w:szCs w:val="20"/>
-        </w:rPr>
-        <w:t xml:space="preserve"> (</w:t>
-      </w:r>
-      <w:r>
-        <w:rPr>
-          <w:rFonts w:ascii="Verdana" w:hAnsi="Verdana" w:cs="Tahoma"/>
-          <w:i/>
-          <w:sz w:val="20"/>
-          <w:szCs w:val="20"/>
-        </w:rPr>
-        <w:t>Organisme de formation</w:t>
-      </w:r>
-      <w:r>
-        <w:rPr>
-          <w:rFonts w:ascii="Verdana" w:hAnsi="Verdana" w:cs="Tahoma"/>
-          <w:sz w:val="20"/>
-          <w:szCs w:val="20"/>
-        </w:rPr>
-        <w:t>)</w:t>
+        <w:t xml:space="preserve">enregistré sous le numéro de déclaration </w:t>
+      </w:r>
+      <w:r>
+        <w:rPr>
+          <w:rFonts w:ascii="Verdana" w:hAnsi="Verdana" w:cs="Tahoma"/>
+          <w:sz w:val="20"/>
+          <w:szCs w:val="20"/>
+        </w:rPr>
+        <w:t>d</w:t>
+      </w:r>
+      <w:r>
+        <w:rPr>
+          <w:rFonts w:ascii="Verdana" w:hAnsi="Verdana" w:cs="Tahoma"/>
+          <w:sz w:val="20"/>
+          <w:szCs w:val="20"/>
+        </w:rPr>
+        <w:t xml:space="preserve">'activité </w:t>
+      </w:r>
+      <w:r>
+        <w:rPr>
+          <w:rFonts w:ascii="Verdana" w:hAnsi="Verdana" w:cs="Tahoma"/>
+          <w:sz w:val="20"/>
+          <w:szCs w:val="20"/>
+        </w:rPr>
+        <w:t>{{ centre_formation.</w:t>
+      </w:r>
+      <w:r>
+        <w:rPr>
+          <w:rFonts w:ascii="Verdana" w:hAnsi="Verdana" w:cs="Tahoma"/>
+          <w:sz w:val="20"/>
+          <w:szCs w:val="20"/>
+        </w:rPr>
+        <w:t>siret</w:t>
+      </w:r>
+      <w:r>
+        <w:rPr>
+          <w:rFonts w:ascii="Verdana" w:hAnsi="Verdana" w:cs="Tahoma"/>
+          <w:sz w:val="20"/>
+          <w:szCs w:val="20"/>
+        </w:rPr>
+        <w:t xml:space="preserve"> }}</w:t>
       </w:r>
       <w:r>
         <w:rPr>
@@ -214,57 +260,7 @@
           <w:sz w:val="20"/>
           <w:szCs w:val="20"/>
         </w:rPr>
-        <w:t xml:space="preserve">enregistré sous le numéro de déclaration </w:t>
-      </w:r>
-      <w:r>
-        <w:rPr>
-          <w:rFonts w:ascii="Verdana" w:hAnsi="Verdana" w:cs="Tahoma"/>
-          <w:sz w:val="20"/>
-          <w:szCs w:val="20"/>
-        </w:rPr>
-        <w:t>d</w:t>
-      </w:r>
-      <w:r>
-        <w:rPr>
-          <w:rFonts w:ascii="Verdana" w:hAnsi="Verdana" w:cs="Tahoma"/>
-          <w:sz w:val="20"/>
-          <w:szCs w:val="20"/>
-        </w:rPr>
-        <w:t xml:space="preserve">'activité </w:t>
-      </w:r>
-      <w:r>
-        <w:rPr>
-          <w:rFonts w:ascii="Verdana" w:hAnsi="Verdana" w:cs="Tahoma"/>
-          <w:sz w:val="20"/>
-          <w:szCs w:val="20"/>
-        </w:rPr>
-        <w:t xml:space="preserve">{{ </w:t>
-      </w:r>
-      <w:proofErr w:type="spellStart"/>
-      <w:r>
-        <w:rPr>
-          <w:rFonts w:ascii="Verdana" w:hAnsi="Verdana" w:cs="Tahoma"/>
-          <w:sz w:val="20"/>
-          <w:szCs w:val="20"/>
-        </w:rPr>
-        <w:t>centre_formation.</w:t>
-      </w:r>
-      <w:r>
-        <w:rPr>
-          <w:rFonts w:ascii="Verdana" w:hAnsi="Verdana" w:cs="Tahoma"/>
-          <w:sz w:val="20"/>
-          <w:szCs w:val="20"/>
-        </w:rPr>
-        <w:t>siret</w:t>
-      </w:r>
-      <w:proofErr w:type="spellEnd"/>
-      <w:r>
-        <w:rPr>
-          <w:rFonts w:ascii="Verdana" w:hAnsi="Verdana" w:cs="Tahoma"/>
-          <w:sz w:val="20"/>
-          <w:szCs w:val="20"/>
-        </w:rPr>
-        <w:t xml:space="preserve"> }}</w:t>
+        <w:t>auprès de</w:t>
       </w:r>
       <w:r>
         <w:rPr>
@@ -280,7 +276,33 @@
           <w:sz w:val="20"/>
           <w:szCs w:val="20"/>
         </w:rPr>
-        <w:t>auprès de</w:t>
+        <w:t xml:space="preserve">la Direction Régionale des Entreprises, de la Concurrence, de la Consommation, du Travail et de l’Emploi </w:t>
+      </w:r>
+      <w:r>
+        <w:rPr>
+          <w:rFonts w:ascii="Verdana" w:hAnsi="Verdana" w:cs="Tahoma"/>
+          <w:sz w:val="20"/>
+          <w:szCs w:val="20"/>
+        </w:rPr>
+        <w:t>(DIRECCTE)</w:t>
+      </w:r>
+    </w:p>
+    <w:p>
+      <w:pPr>
+        <w:jc w:val="both"/>
+        <w:rPr>
+          <w:rFonts w:ascii="Verdana" w:hAnsi="Verdana" w:cs="Tahoma"/>
+          <w:sz w:val="20"/>
+          <w:szCs w:val="20"/>
+        </w:rPr>
+      </w:pPr>
+      <w:r>
+        <w:rPr>
+          <w:rFonts w:ascii="Verdana" w:hAnsi="Verdana" w:cs="Tahoma"/>
+          <w:sz w:val="20"/>
+          <w:szCs w:val="20"/>
+        </w:rPr>
+        <w:t>2)</w:t>
       </w:r>
       <w:r>
         <w:rPr>
@@ -296,67 +318,7 @@
           <w:sz w:val="20"/>
           <w:szCs w:val="20"/>
         </w:rPr>
-        <w:t xml:space="preserve">la Direction Régionale des Entreprises, de la Concurrence, de la Consommation, du Travail et de l’Emploi </w:t>
-      </w:r>
-      <w:r>
-        <w:rPr>
-          <w:rFonts w:ascii="Verdana" w:hAnsi="Verdana" w:cs="Tahoma"/>
-          <w:sz w:val="20"/>
-          <w:szCs w:val="20"/>
-        </w:rPr>
-        <w:t>(DIRECCTE)</w:t>
-      </w:r>
-    </w:p>
-    <w:p>
-      <w:pPr>
-        <w:jc w:val="both"/>
-        <w:rPr>
-          <w:rFonts w:ascii="Verdana" w:hAnsi="Verdana" w:cs="Tahoma"/>
-          <w:sz w:val="20"/>
-          <w:szCs w:val="20"/>
-        </w:rPr>
-      </w:pPr>
-      <w:r>
-        <w:rPr>
-          <w:rFonts w:ascii="Verdana" w:hAnsi="Verdana" w:cs="Tahoma"/>
-          <w:sz w:val="20"/>
-          <w:szCs w:val="20"/>
-        </w:rPr>
-        <w:t>2)</w:t>
-      </w:r>
-      <w:r>
-        <w:rPr>
-          <w:rFonts w:ascii="Verdana" w:hAnsi="Verdana" w:cs="Tahoma"/>
-          <w:sz w:val="20"/>
-          <w:szCs w:val="20"/>
-        </w:rPr>
-        <w:t xml:space="preserve"> </w:t>
-      </w:r>
-      <w:r>
-        <w:rPr>
-          <w:rFonts w:ascii="Verdana" w:hAnsi="Verdana" w:cs="Tahoma"/>
-          <w:sz w:val="20"/>
-          <w:szCs w:val="20"/>
-        </w:rPr>
-        <w:t xml:space="preserve">{{ </w:t>
-      </w:r>
-      <w:proofErr w:type="spellStart"/>
-      <w:r>
-        <w:rPr>
-          <w:rFonts w:ascii="Verdana" w:hAnsi="Verdana" w:cs="Tahoma"/>
-          <w:sz w:val="20"/>
-          <w:szCs w:val="20"/>
-        </w:rPr>
-        <w:t>client.entreprise.nom</w:t>
-      </w:r>
-      <w:proofErr w:type="spellEnd"/>
-      <w:r>
-        <w:rPr>
-          <w:rFonts w:ascii="Verdana" w:hAnsi="Verdana" w:cs="Tahoma"/>
-          <w:sz w:val="20"/>
-          <w:szCs w:val="20"/>
-        </w:rPr>
-        <w:t xml:space="preserve"> }</w:t>
+        <w:t>{{ client.entreprise.nom }</w:t>
       </w:r>
       <w:r>
         <w:rPr>
@@ -380,25 +342,7 @@
           <w:sz w:val="20"/>
           <w:szCs w:val="20"/>
         </w:rPr>
-        <w:t>{{</w:t>
-      </w:r>
-      <w:proofErr w:type="spellStart"/>
-      <w:r>
-        <w:rPr>
-          <w:rFonts w:ascii="Verdana" w:hAnsi="Verdana" w:cs="Tahoma"/>
-          <w:sz w:val="20"/>
-          <w:szCs w:val="20"/>
-        </w:rPr>
-        <w:t>client.nom</w:t>
-      </w:r>
-      <w:proofErr w:type="spellEnd"/>
-      <w:r>
-        <w:rPr>
-          <w:rFonts w:ascii="Verdana" w:hAnsi="Verdana" w:cs="Tahoma"/>
-          <w:sz w:val="20"/>
-          <w:szCs w:val="20"/>
-        </w:rPr>
-        <w:t xml:space="preserve"> }}</w:t>
+        <w:t>{{client.nom }}</w:t>
       </w:r>
       <w:r>
         <w:rPr>
@@ -573,25 +517,213 @@
           <w:sz w:val="20"/>
           <w:szCs w:val="20"/>
         </w:rPr>
+        <w:t>{{ centre_formation.nom }}</w:t>
+      </w:r>
+      <w:r>
+        <w:rPr>
+          <w:rFonts w:ascii="Verdana" w:hAnsi="Verdana" w:cs="Tahoma"/>
+          <w:sz w:val="20"/>
+          <w:szCs w:val="20"/>
+        </w:rPr>
+        <w:t xml:space="preserve"> </w:t>
+      </w:r>
+      <w:r>
+        <w:rPr>
+          <w:rFonts w:ascii="Verdana" w:hAnsi="Verdana" w:cs="Tahoma"/>
+          <w:sz w:val="20"/>
+          <w:szCs w:val="20"/>
+        </w:rPr>
+        <w:t xml:space="preserve">organisera l’action de formation suivante : </w:t>
+      </w:r>
+    </w:p>
+    <w:p>
+      <w:pPr>
+        <w:rPr>
+          <w:rFonts w:ascii="Verdana" w:hAnsi="Verdana" w:cs="Tahoma"/>
+          <w:sz w:val="20"/>
+          <w:szCs w:val="20"/>
+        </w:rPr>
+      </w:pPr>
+      <w:r>
+        <w:rPr>
+          <w:rFonts w:ascii="Verdana" w:hAnsi="Verdana" w:cs="Tahoma"/>
+          <w:sz w:val="20"/>
+          <w:szCs w:val="20"/>
+        </w:rPr>
+        <w:t>- Intitulé du stage</w:t>
+      </w:r>
+      <w:r>
+        <w:rPr>
+          <w:rFonts w:ascii="Verdana" w:hAnsi="Verdana" w:cs="Tahoma"/>
+          <w:sz w:val="20"/>
+          <w:szCs w:val="20"/>
+        </w:rPr>
+        <w:t xml:space="preserve"> </w:t>
+      </w:r>
+      <w:r>
+        <w:rPr>
+          <w:rFonts w:ascii="Verdana" w:hAnsi="Verdana" w:cs="Tahoma"/>
+          <w:sz w:val="20"/>
+          <w:szCs w:val="20"/>
+        </w:rPr>
+        <w:t>:</w:t>
+      </w:r>
+      <w:r>
+        <w:rPr>
+          <w:rFonts w:ascii="Verdana" w:hAnsi="Verdana" w:cs="Tahoma"/>
+          <w:sz w:val="20"/>
+          <w:szCs w:val="20"/>
+        </w:rPr>
+        <w:t xml:space="preserve"> {{ session.formation.nom }}</w:t>
+      </w:r>
+    </w:p>
+    <w:p>
+      <w:pPr>
+        <w:rPr>
+          <w:rFonts w:ascii="Verdana" w:hAnsi="Verdana" w:cs="Tahoma"/>
+          <w:sz w:val="20"/>
+          <w:szCs w:val="20"/>
+        </w:rPr>
+      </w:pPr>
+      <w:r>
+        <w:rPr>
+          <w:rFonts w:ascii="Verdana" w:hAnsi="Verdana" w:cs="Tahoma"/>
+          <w:sz w:val="20"/>
+          <w:szCs w:val="20"/>
+        </w:rPr>
+        <w:t>- Objectifs :</w:t>
+      </w:r>
+      <w:r>
+        <w:rPr>
+          <w:rFonts w:ascii="Verdana" w:hAnsi="Verdana" w:cs="Tahoma"/>
+          <w:sz w:val="20"/>
+          <w:szCs w:val="20"/>
+        </w:rPr>
+        <w:t xml:space="preserve"> {{ session.formation.description }}</w:t>
+      </w:r>
+    </w:p>
+    <w:p>
+      <w:pPr>
+        <w:rPr>
+          <w:rFonts w:ascii="Verdana" w:hAnsi="Verdana" w:cs="Tahoma"/>
+          <w:color w:val="000000" w:themeColor="text1"/>
+          <w:sz w:val="20"/>
+          <w:szCs w:val="20"/>
+        </w:rPr>
+      </w:pPr>
+      <w:r>
+        <w:rPr>
+          <w:rFonts w:ascii="Verdana" w:hAnsi="Verdana" w:cs="Tahoma"/>
+          <w:color w:val="000000" w:themeColor="text1"/>
+          <w:sz w:val="20"/>
+          <w:szCs w:val="20"/>
+        </w:rPr>
+        <w:t>- Programme et méthodes : joints en annexe 1</w:t>
+      </w:r>
+      <w:r>
+        <w:rPr>
+          <w:rFonts w:ascii="Verdana" w:hAnsi="Verdana" w:cs="Tahoma"/>
+          <w:color w:val="000000" w:themeColor="text1"/>
+          <w:sz w:val="20"/>
+          <w:szCs w:val="20"/>
+        </w:rPr>
+        <w:t>.</w:t>
+      </w:r>
+    </w:p>
+    <w:p>
+      <w:pPr>
+        <w:rPr>
+          <w:rFonts w:ascii="Verdana" w:hAnsi="Verdana" w:cs="Tahoma"/>
+          <w:color w:val="000000" w:themeColor="text1"/>
+          <w:sz w:val="20"/>
+          <w:szCs w:val="20"/>
+        </w:rPr>
+      </w:pPr>
+      <w:r>
+        <w:rPr>
+          <w:rFonts w:ascii="Verdana" w:hAnsi="Verdana" w:cs="Tahoma"/>
+          <w:color w:val="000000" w:themeColor="text1"/>
+          <w:sz w:val="20"/>
+          <w:szCs w:val="20"/>
+        </w:rPr>
+        <w:t>- Type d’action de formation (arti</w:t>
+      </w:r>
+      <w:r>
+        <w:rPr>
+          <w:rFonts w:ascii="Verdana" w:hAnsi="Verdana" w:cs="Tahoma"/>
+          <w:color w:val="000000" w:themeColor="text1"/>
+          <w:sz w:val="20"/>
+          <w:szCs w:val="20"/>
+        </w:rPr>
+        <w:t>cle L.6313-1 du Code du travail)</w:t>
+      </w:r>
+      <w:r>
+        <w:rPr>
+          <w:rFonts w:ascii="Verdana" w:hAnsi="Verdana" w:cs="Tahoma"/>
+          <w:color w:val="000000" w:themeColor="text1"/>
+          <w:sz w:val="20"/>
+          <w:szCs w:val="20"/>
+        </w:rPr>
+        <w:t>:</w:t>
+      </w:r>
+      <w:r>
+        <w:rPr>
+          <w:rFonts w:ascii="Verdana" w:hAnsi="Verdana" w:cs="Tahoma"/>
+          <w:color w:val="000000" w:themeColor="text1"/>
+          <w:sz w:val="20"/>
+          <w:szCs w:val="20"/>
+        </w:rPr>
+        <w:t xml:space="preserve"> </w:t>
+      </w:r>
+      <w:r>
+        <w:rPr>
+          <w:rFonts w:ascii="Verdana" w:hAnsi="Verdana" w:cs="Tahoma"/>
+          <w:color w:val="000000" w:themeColor="text1"/>
+          <w:sz w:val="20"/>
+          <w:szCs w:val="20"/>
+        </w:rPr>
+        <w:t>...............................</w:t>
+      </w:r>
+    </w:p>
+    <w:p>
+      <w:pPr>
+        <w:rPr>
+          <w:rFonts w:ascii="Verdana" w:hAnsi="Verdana" w:cs="Tahoma"/>
+          <w:sz w:val="20"/>
+          <w:szCs w:val="20"/>
+        </w:rPr>
+      </w:pPr>
+      <w:r>
+        <w:rPr>
+          <w:rFonts w:ascii="Verdana" w:hAnsi="Verdana" w:cs="Tahoma"/>
+          <w:sz w:val="20"/>
+          <w:szCs w:val="20"/>
+        </w:rPr>
+        <w:t xml:space="preserve">- Dates : </w:t>
+      </w:r>
+      <w:r>
+        <w:rPr>
+          <w:rFonts w:ascii="Verdana" w:hAnsi="Verdana" w:cs="Tahoma"/>
+          <w:sz w:val="20"/>
+          <w:szCs w:val="20"/>
+        </w:rPr>
         <w:t xml:space="preserve">{{ </w:t>
       </w:r>
-      <w:proofErr w:type="spellStart"/>
-      <w:r>
-        <w:rPr>
-          <w:rFonts w:ascii="Verdana" w:hAnsi="Verdana" w:cs="Tahoma"/>
-          <w:sz w:val="20"/>
-          <w:szCs w:val="20"/>
-        </w:rPr>
-        <w:t>centre_formation.nom</w:t>
-      </w:r>
-      <w:proofErr w:type="spellEnd"/>
-      <w:r>
-        <w:rPr>
-          <w:rFonts w:ascii="Verdana" w:hAnsi="Verdana" w:cs="Tahoma"/>
-          <w:sz w:val="20"/>
-          <w:szCs w:val="20"/>
-        </w:rPr>
-        <w:t xml:space="preserve"> }}</w:t>
+      <w:r>
+        <w:rPr>
+          <w:rFonts w:ascii="Verdana" w:hAnsi="Verdana" w:cs="Tahoma"/>
+          <w:sz w:val="20"/>
+          <w:szCs w:val="20"/>
+        </w:rPr>
+        <w:t>convention.</w:t>
+      </w:r>
+      <w:r>
+        <w:rPr>
+          <w:rFonts w:ascii="Verdana" w:hAnsi="Verdana" w:cs="Tahoma"/>
+          <w:sz w:val="20"/>
+          <w:szCs w:val="20"/>
+        </w:rPr>
+        <w:t>cours.get_interval() }}</w:t>
       </w:r>
       <w:r>
         <w:rPr>
@@ -601,30 +733,46 @@
         </w:rPr>
         <w:t xml:space="preserve"> </w:t>
       </w:r>
-      <w:r>
-        <w:rPr>
-          <w:rFonts w:ascii="Verdana" w:hAnsi="Verdana" w:cs="Tahoma"/>
-          <w:sz w:val="20"/>
-          <w:szCs w:val="20"/>
-        </w:rPr>
-        <w:t xml:space="preserve">organisera l’action de formation suivante : </w:t>
-      </w:r>
-    </w:p>
-    <w:p>
-      <w:pPr>
-        <w:rPr>
-          <w:rFonts w:ascii="Verdana" w:hAnsi="Verdana" w:cs="Tahoma"/>
-          <w:sz w:val="20"/>
-          <w:szCs w:val="20"/>
-        </w:rPr>
-      </w:pPr>
-      <w:r>
-        <w:rPr>
-          <w:rFonts w:ascii="Verdana" w:hAnsi="Verdana" w:cs="Tahoma"/>
-          <w:sz w:val="20"/>
-          <w:szCs w:val="20"/>
-        </w:rPr>
-        <w:t>- Intitulé du stage</w:t>
+    </w:p>
+    <w:p>
+      <w:pPr>
+        <w:rPr>
+          <w:rFonts w:ascii="Verdana" w:hAnsi="Verdana" w:cs="Tahoma"/>
+          <w:sz w:val="20"/>
+          <w:szCs w:val="20"/>
+        </w:rPr>
+      </w:pPr>
+      <w:r>
+        <w:rPr>
+          <w:rFonts w:ascii="Verdana" w:hAnsi="Verdana" w:cs="Tahoma"/>
+          <w:sz w:val="20"/>
+          <w:szCs w:val="20"/>
+        </w:rPr>
+        <w:t>- Lieu :</w:t>
+      </w:r>
+      <w:r>
+        <w:rPr>
+          <w:rFonts w:ascii="Verdana" w:hAnsi="Verdana" w:cs="Tahoma"/>
+          <w:sz w:val="20"/>
+          <w:szCs w:val="20"/>
+        </w:rPr>
+        <w:t xml:space="preserve"> {{ </w:t>
+      </w:r>
+      <w:r>
+        <w:rPr>
+          <w:rFonts w:ascii="Verdana" w:hAnsi="Verdana" w:cs="Tahoma"/>
+          <w:sz w:val="20"/>
+          <w:szCs w:val="20"/>
+        </w:rPr>
+        <w:t>convention.</w:t>
+      </w:r>
+      <w:r>
+        <w:rPr>
+          <w:rFonts w:ascii="Verdana" w:hAnsi="Verdana" w:cs="Tahoma"/>
+          <w:sz w:val="20"/>
+          <w:szCs w:val="20"/>
+        </w:rPr>
+        <w:t>cours.localisation.nom }}</w:t>
       </w:r>
       <w:r>
         <w:rPr>
@@ -634,152 +782,47 @@
         </w:rPr>
         <w:t xml:space="preserve"> </w:t>
       </w:r>
-      <w:r>
-        <w:rPr>
-          <w:rFonts w:ascii="Verdana" w:hAnsi="Verdana" w:cs="Tahoma"/>
-          <w:sz w:val="20"/>
-          <w:szCs w:val="20"/>
-        </w:rPr>
-        <w:t>:</w:t>
-      </w:r>
-      <w:r>
-        <w:rPr>
-          <w:rFonts w:ascii="Verdana" w:hAnsi="Verdana" w:cs="Tahoma"/>
-          <w:sz w:val="20"/>
-          <w:szCs w:val="20"/>
-        </w:rPr>
-        <w:t xml:space="preserve"> {{ </w:t>
-      </w:r>
-      <w:proofErr w:type="spellStart"/>
-      <w:r>
-        <w:rPr>
-          <w:rFonts w:ascii="Verdana" w:hAnsi="Verdana" w:cs="Tahoma"/>
-          <w:sz w:val="20"/>
-          <w:szCs w:val="20"/>
-        </w:rPr>
-        <w:t>session.formation.nom</w:t>
-      </w:r>
-      <w:proofErr w:type="spellEnd"/>
-      <w:r>
-        <w:rPr>
-          <w:rFonts w:ascii="Verdana" w:hAnsi="Verdana" w:cs="Tahoma"/>
-          <w:sz w:val="20"/>
-          <w:szCs w:val="20"/>
-        </w:rPr>
-        <w:t xml:space="preserve"> }}</w:t>
-      </w:r>
-    </w:p>
-    <w:p>
-      <w:pPr>
-        <w:rPr>
-          <w:rFonts w:ascii="Verdana" w:hAnsi="Verdana" w:cs="Tahoma"/>
-          <w:sz w:val="20"/>
-          <w:szCs w:val="20"/>
-        </w:rPr>
-      </w:pPr>
-      <w:r>
-        <w:rPr>
-          <w:rFonts w:ascii="Verdana" w:hAnsi="Verdana" w:cs="Tahoma"/>
-          <w:sz w:val="20"/>
-          <w:szCs w:val="20"/>
-        </w:rPr>
-        <w:t>- Objectifs :</w:t>
-      </w:r>
-      <w:r>
-        <w:rPr>
-          <w:rFonts w:ascii="Verdana" w:hAnsi="Verdana" w:cs="Tahoma"/>
-          <w:sz w:val="20"/>
-          <w:szCs w:val="20"/>
-        </w:rPr>
-        <w:t xml:space="preserve"> {{ </w:t>
-      </w:r>
-      <w:proofErr w:type="spellStart"/>
-      <w:r>
-        <w:rPr>
-          <w:rFonts w:ascii="Verdana" w:hAnsi="Verdana" w:cs="Tahoma"/>
-          <w:sz w:val="20"/>
-          <w:szCs w:val="20"/>
-        </w:rPr>
-        <w:t>session.formation.description</w:t>
-      </w:r>
-      <w:proofErr w:type="spellEnd"/>
-      <w:r>
-        <w:rPr>
-          <w:rFonts w:ascii="Verdana" w:hAnsi="Verdana" w:cs="Tahoma"/>
-          <w:sz w:val="20"/>
-          <w:szCs w:val="20"/>
-        </w:rPr>
-        <w:t xml:space="preserve"> }}</w:t>
-      </w:r>
-    </w:p>
-    <w:p>
-      <w:pPr>
-        <w:rPr>
-          <w:rFonts w:ascii="Verdana" w:hAnsi="Verdana" w:cs="Tahoma"/>
-          <w:color w:val="000000" w:themeColor="text1"/>
-          <w:sz w:val="20"/>
-          <w:szCs w:val="20"/>
-        </w:rPr>
-      </w:pPr>
-      <w:r>
-        <w:rPr>
-          <w:rFonts w:ascii="Verdana" w:hAnsi="Verdana" w:cs="Tahoma"/>
-          <w:color w:val="000000" w:themeColor="text1"/>
-          <w:sz w:val="20"/>
-          <w:szCs w:val="20"/>
-        </w:rPr>
-        <w:t>- Programme et méthodes : joints en annexe 1</w:t>
-      </w:r>
-      <w:r>
-        <w:rPr>
-          <w:rFonts w:ascii="Verdana" w:hAnsi="Verdana" w:cs="Tahoma"/>
-          <w:color w:val="000000" w:themeColor="text1"/>
-          <w:sz w:val="20"/>
-          <w:szCs w:val="20"/>
-        </w:rPr>
-        <w:t>.</w:t>
-      </w:r>
-    </w:p>
-    <w:p>
-      <w:pPr>
-        <w:rPr>
-          <w:rFonts w:ascii="Verdana" w:hAnsi="Verdana" w:cs="Tahoma"/>
-          <w:color w:val="000000" w:themeColor="text1"/>
-          <w:sz w:val="20"/>
-          <w:szCs w:val="20"/>
-        </w:rPr>
-      </w:pPr>
-      <w:r>
-        <w:rPr>
-          <w:rFonts w:ascii="Verdana" w:hAnsi="Verdana" w:cs="Tahoma"/>
-          <w:color w:val="000000" w:themeColor="text1"/>
-          <w:sz w:val="20"/>
-          <w:szCs w:val="20"/>
-        </w:rPr>
-        <w:t>- Type d’action de formation (arti</w:t>
-      </w:r>
-      <w:r>
-        <w:rPr>
-          <w:rFonts w:ascii="Verdana" w:hAnsi="Verdana" w:cs="Tahoma"/>
-          <w:color w:val="000000" w:themeColor="text1"/>
-          <w:sz w:val="20"/>
-          <w:szCs w:val="20"/>
-        </w:rPr>
-        <w:t>cle L.6313-1 du Code du travail)</w:t>
-      </w:r>
-      <w:r>
-        <w:rPr>
-          <w:rFonts w:ascii="Verdana" w:hAnsi="Verdana" w:cs="Tahoma"/>
-          <w:color w:val="000000" w:themeColor="text1"/>
-          <w:sz w:val="20"/>
-          <w:szCs w:val="20"/>
-        </w:rPr>
-        <w:t>:</w:t>
-      </w:r>
-      <w:r>
-        <w:rPr>
-          <w:rFonts w:ascii="Verdana" w:hAnsi="Verdana" w:cs="Tahoma"/>
-          <w:color w:val="000000" w:themeColor="text1"/>
+    </w:p>
+    <w:p>
+      <w:pPr>
+        <w:rPr>
+          <w:rFonts w:ascii="Verdana" w:hAnsi="Verdana" w:cs="Tahoma"/>
+          <w:sz w:val="20"/>
+          <w:szCs w:val="20"/>
+        </w:rPr>
+      </w:pPr>
+    </w:p>
+    <w:p>
+      <w:pPr>
+        <w:rPr>
+          <w:rFonts w:ascii="Verdana" w:hAnsi="Verdana" w:cs="Tahoma"/>
+          <w:sz w:val="20"/>
+          <w:szCs w:val="20"/>
+        </w:rPr>
+      </w:pPr>
+    </w:p>
+    <w:p>
+      <w:pPr>
+        <w:rPr>
+          <w:rFonts w:ascii="Verdana" w:hAnsi="Verdana" w:cs="Tahoma"/>
+          <w:b/>
+          <w:sz w:val="20"/>
+          <w:szCs w:val="20"/>
+        </w:rPr>
+      </w:pPr>
+      <w:r>
+        <w:rPr>
+          <w:rFonts w:ascii="Verdana" w:hAnsi="Verdana" w:cs="Tahoma"/>
+          <w:b/>
+          <w:sz w:val="20"/>
+          <w:szCs w:val="20"/>
+        </w:rPr>
+        <w:t>Article 2 :</w:t>
+      </w:r>
+      <w:r>
+        <w:rPr>
+          <w:rFonts w:ascii="Verdana" w:hAnsi="Verdana" w:cs="Tahoma"/>
+          <w:b/>
           <w:sz w:val="20"/>
           <w:szCs w:val="20"/>
         </w:rPr>
@@ -788,62 +831,28 @@
       <w:r>
         <w:rPr>
           <w:rFonts w:ascii="Verdana" w:hAnsi="Verdana" w:cs="Tahoma"/>
-          <w:color w:val="000000" w:themeColor="text1"/>
-          <w:sz w:val="20"/>
-          <w:szCs w:val="20"/>
-        </w:rPr>
-        <w:t>...............................</w:t>
-      </w:r>
-    </w:p>
-    <w:p>
-      <w:pPr>
-        <w:rPr>
-          <w:rFonts w:ascii="Verdana" w:hAnsi="Verdana" w:cs="Tahoma"/>
-          <w:sz w:val="20"/>
-          <w:szCs w:val="20"/>
-        </w:rPr>
-      </w:pPr>
-      <w:r>
-        <w:rPr>
-          <w:rFonts w:ascii="Verdana" w:hAnsi="Verdana" w:cs="Tahoma"/>
-          <w:sz w:val="20"/>
-          <w:szCs w:val="20"/>
-        </w:rPr>
-        <w:t xml:space="preserve">- Dates : </w:t>
-      </w:r>
-      <w:r>
-        <w:rPr>
-          <w:rFonts w:ascii="Verdana" w:hAnsi="Verdana" w:cs="Tahoma"/>
-          <w:sz w:val="20"/>
-          <w:szCs w:val="20"/>
-        </w:rPr>
-        <w:t xml:space="preserve">{{ </w:t>
-      </w:r>
-      <w:proofErr w:type="spellStart"/>
-      <w:r>
-        <w:rPr>
-          <w:rFonts w:ascii="Verdana" w:hAnsi="Verdana" w:cs="Tahoma"/>
-          <w:sz w:val="20"/>
-          <w:szCs w:val="20"/>
-        </w:rPr>
-        <w:t>convention.</w:t>
-      </w:r>
-      <w:r>
-        <w:rPr>
-          <w:rFonts w:ascii="Verdana" w:hAnsi="Verdana" w:cs="Tahoma"/>
-          <w:sz w:val="20"/>
-          <w:szCs w:val="20"/>
-        </w:rPr>
-        <w:t>cours.get_interval</w:t>
-      </w:r>
-      <w:proofErr w:type="spellEnd"/>
-      <w:r>
-        <w:rPr>
-          <w:rFonts w:ascii="Verdana" w:hAnsi="Verdana" w:cs="Tahoma"/>
-          <w:sz w:val="20"/>
-          <w:szCs w:val="20"/>
-        </w:rPr>
-        <w:t>() }}</w:t>
+          <w:b/>
+          <w:sz w:val="20"/>
+          <w:szCs w:val="20"/>
+        </w:rPr>
+        <w:t>Effectif formé</w:t>
+      </w:r>
+    </w:p>
+    <w:p>
+      <w:pPr>
+        <w:rPr>
+          <w:rFonts w:ascii="Verdana" w:hAnsi="Verdana" w:cs="Tahoma"/>
+          <w:sz w:val="20"/>
+          <w:szCs w:val="20"/>
+        </w:rPr>
+      </w:pPr>
+      <w:r>
+        <w:rPr>
+          <w:rFonts w:ascii="Verdana" w:hAnsi="Verdana" w:cs="Tahoma"/>
+          <w:sz w:val="20"/>
+          <w:szCs w:val="20"/>
+        </w:rPr>
+        <w:t>L’organisme</w:t>
       </w:r>
       <w:r>
         <w:rPr>
@@ -853,170 +862,13 @@
         </w:rPr>
         <w:t xml:space="preserve"> </w:t>
       </w:r>
-    </w:p>
-    <w:p>
-      <w:pPr>
-        <w:rPr>
-          <w:rFonts w:ascii="Verdana" w:hAnsi="Verdana" w:cs="Tahoma"/>
-          <w:sz w:val="20"/>
-          <w:szCs w:val="20"/>
-        </w:rPr>
-      </w:pPr>
-      <w:r>
-        <w:rPr>
-          <w:rFonts w:ascii="Verdana" w:hAnsi="Verdana" w:cs="Tahoma"/>
-          <w:sz w:val="20"/>
-          <w:szCs w:val="20"/>
-        </w:rPr>
-        <w:t>- Lieu :</w:t>
-      </w:r>
-      <w:r>
-        <w:rPr>
-          <w:rFonts w:ascii="Verdana" w:hAnsi="Verdana" w:cs="Tahoma"/>
-          <w:sz w:val="20"/>
-          <w:szCs w:val="20"/>
-        </w:rPr>
-        <w:t xml:space="preserve"> {{ </w:t>
-      </w:r>
-      <w:proofErr w:type="spellStart"/>
-      <w:r>
-        <w:rPr>
-          <w:rFonts w:ascii="Verdana" w:hAnsi="Verdana" w:cs="Tahoma"/>
-          <w:sz w:val="20"/>
-          <w:szCs w:val="20"/>
-        </w:rPr>
-        <w:t>convention.</w:t>
-      </w:r>
-      <w:r>
-        <w:rPr>
-          <w:rFonts w:ascii="Verdana" w:hAnsi="Verdana" w:cs="Tahoma"/>
-          <w:sz w:val="20"/>
-          <w:szCs w:val="20"/>
-        </w:rPr>
-        <w:t>cours.localisation.nom</w:t>
-      </w:r>
-      <w:proofErr w:type="spellEnd"/>
-      <w:r>
-        <w:rPr>
-          <w:rFonts w:ascii="Verdana" w:hAnsi="Verdana" w:cs="Tahoma"/>
-          <w:sz w:val="20"/>
-          <w:szCs w:val="20"/>
-        </w:rPr>
-        <w:t xml:space="preserve"> }}</w:t>
-      </w:r>
-      <w:r>
-        <w:rPr>
-          <w:rFonts w:ascii="Verdana" w:hAnsi="Verdana" w:cs="Tahoma"/>
-          <w:sz w:val="20"/>
-          <w:szCs w:val="20"/>
-        </w:rPr>
-        <w:t xml:space="preserve"> </w:t>
-      </w:r>
-    </w:p>
-    <w:p>
-      <w:pPr>
-        <w:rPr>
-          <w:rFonts w:ascii="Verdana" w:hAnsi="Verdana" w:cs="Tahoma"/>
-          <w:sz w:val="20"/>
-          <w:szCs w:val="20"/>
-        </w:rPr>
-      </w:pPr>
-    </w:p>
-    <w:p>
-      <w:pPr>
-        <w:rPr>
-          <w:rFonts w:ascii="Verdana" w:hAnsi="Verdana" w:cs="Tahoma"/>
-          <w:sz w:val="20"/>
-          <w:szCs w:val="20"/>
-        </w:rPr>
-      </w:pPr>
-    </w:p>
-    <w:p>
-      <w:pPr>
-        <w:rPr>
-          <w:rFonts w:ascii="Verdana" w:hAnsi="Verdana" w:cs="Tahoma"/>
-          <w:b/>
-          <w:sz w:val="20"/>
-          <w:szCs w:val="20"/>
-        </w:rPr>
-      </w:pPr>
-      <w:r>
-        <w:rPr>
-          <w:rFonts w:ascii="Verdana" w:hAnsi="Verdana" w:cs="Tahoma"/>
-          <w:b/>
-          <w:sz w:val="20"/>
-          <w:szCs w:val="20"/>
-        </w:rPr>
-        <w:t>Article 2 :</w:t>
-      </w:r>
-      <w:r>
-        <w:rPr>
-          <w:rFonts w:ascii="Verdana" w:hAnsi="Verdana" w:cs="Tahoma"/>
-          <w:b/>
-          <w:sz w:val="20"/>
-          <w:szCs w:val="20"/>
-        </w:rPr>
-        <w:t xml:space="preserve"> </w:t>
-      </w:r>
-      <w:r>
-        <w:rPr>
-          <w:rFonts w:ascii="Verdana" w:hAnsi="Verdana" w:cs="Tahoma"/>
-          <w:b/>
-          <w:sz w:val="20"/>
-          <w:szCs w:val="20"/>
-        </w:rPr>
-        <w:t>Effectif formé</w:t>
-      </w:r>
-    </w:p>
-    <w:p>
-      <w:pPr>
-        <w:rPr>
-          <w:rFonts w:ascii="Verdana" w:hAnsi="Verdana" w:cs="Tahoma"/>
-          <w:sz w:val="20"/>
-          <w:szCs w:val="20"/>
-        </w:rPr>
-      </w:pPr>
-      <w:r>
-        <w:rPr>
-          <w:rFonts w:ascii="Verdana" w:hAnsi="Verdana" w:cs="Tahoma"/>
-          <w:sz w:val="20"/>
-          <w:szCs w:val="20"/>
-        </w:rPr>
-        <w:t>L’organisme</w:t>
-      </w:r>
-      <w:r>
-        <w:rPr>
-          <w:rFonts w:ascii="Verdana" w:hAnsi="Verdana" w:cs="Tahoma"/>
-          <w:sz w:val="20"/>
-          <w:szCs w:val="20"/>
-        </w:rPr>
-        <w:t xml:space="preserve"> </w:t>
-      </w:r>
-      <w:r>
-        <w:rPr>
-          <w:rFonts w:ascii="Verdana" w:hAnsi="Verdana" w:cs="Tahoma"/>
-          <w:sz w:val="20"/>
-          <w:szCs w:val="20"/>
-        </w:rPr>
-        <w:t xml:space="preserve">{{ </w:t>
-      </w:r>
-      <w:proofErr w:type="spellStart"/>
-      <w:r>
-        <w:rPr>
-          <w:rFonts w:ascii="Verdana" w:hAnsi="Verdana" w:cs="Tahoma"/>
-          <w:sz w:val="20"/>
-          <w:szCs w:val="20"/>
-        </w:rPr>
-        <w:t>centre_formation.nom</w:t>
-      </w:r>
-      <w:proofErr w:type="spellEnd"/>
-      <w:r>
-        <w:rPr>
-          <w:rFonts w:ascii="Verdana" w:hAnsi="Verdana" w:cs="Tahoma"/>
-          <w:sz w:val="20"/>
-          <w:szCs w:val="20"/>
-        </w:rPr>
-        <w:t xml:space="preserve"> }}</w:t>
+      <w:r>
+        <w:rPr>
+          <w:rFonts w:ascii="Verdana" w:hAnsi="Verdana" w:cs="Tahoma"/>
+          <w:sz w:val="20"/>
+          <w:szCs w:val="20"/>
+        </w:rPr>
+        <w:t>{{ centre_formation.nom }}</w:t>
       </w:r>
       <w:r>
         <w:rPr>
@@ -1136,7 +988,6 @@
         </w:rPr>
         <w:t xml:space="preserve"> </w:t>
       </w:r>
-      <w:proofErr w:type="spellStart"/>
       <w:r>
         <w:rPr>
           <w:rFonts w:ascii="Verdana" w:hAnsi="Verdana" w:cs="Tahoma"/>
@@ -1151,18 +1002,8 @@
           <w:sz w:val="20"/>
           <w:szCs w:val="20"/>
         </w:rPr>
-        <w:t>.nom</w:t>
-      </w:r>
-      <w:proofErr w:type="spellEnd"/>
-      <w:r>
-        <w:rPr>
-          <w:rFonts w:ascii="Verdana" w:hAnsi="Verdana" w:cs="Tahoma"/>
-          <w:sz w:val="20"/>
-          <w:szCs w:val="20"/>
-        </w:rPr>
-        <w:t xml:space="preserve"> }} {{ </w:t>
-      </w:r>
-      <w:proofErr w:type="spellStart"/>
+        <w:t xml:space="preserve">.nom }} {{ </w:t>
+      </w:r>
       <w:r>
         <w:rPr>
           <w:rFonts w:ascii="Verdana" w:hAnsi="Verdana" w:cs="Tahoma"/>
@@ -1177,42 +1018,15 @@
           <w:sz w:val="20"/>
           <w:szCs w:val="20"/>
         </w:rPr>
-        <w:t>.prenom</w:t>
-      </w:r>
-      <w:proofErr w:type="spellEnd"/>
-      <w:r>
-        <w:rPr>
-          <w:rFonts w:ascii="Verdana" w:hAnsi="Verdana" w:cs="Tahoma"/>
-          <w:sz w:val="20"/>
-          <w:szCs w:val="20"/>
-        </w:rPr>
-        <w:t xml:space="preserve"> }}</w:t>
-      </w:r>
-      <w:r>
-        <w:rPr>
-          <w:rFonts w:ascii="Verdana" w:hAnsi="Verdana" w:cs="Tahoma"/>
-          <w:sz w:val="20"/>
-          <w:szCs w:val="20"/>
-        </w:rPr>
-        <w:t xml:space="preserve">{% </w:t>
-      </w:r>
-      <w:proofErr w:type="spellStart"/>
-      <w:r>
-        <w:rPr>
-          <w:rFonts w:ascii="Verdana" w:hAnsi="Verdana" w:cs="Tahoma"/>
-          <w:sz w:val="20"/>
-          <w:szCs w:val="20"/>
-        </w:rPr>
-        <w:t>endfor</w:t>
-      </w:r>
-      <w:proofErr w:type="spellEnd"/>
-      <w:r>
-        <w:rPr>
-          <w:rFonts w:ascii="Verdana" w:hAnsi="Verdana" w:cs="Tahoma"/>
-          <w:sz w:val="20"/>
-          <w:szCs w:val="20"/>
-        </w:rPr>
-        <w:t xml:space="preserve"> %}</w:t>
+        <w:t>.prenom }}</w:t>
+      </w:r>
+      <w:r>
+        <w:rPr>
+          <w:rFonts w:ascii="Verdana" w:hAnsi="Verdana" w:cs="Tahoma"/>
+          <w:sz w:val="20"/>
+          <w:szCs w:val="20"/>
+        </w:rPr>
+        <w:t>{% endfor %}</w:t>
       </w:r>
     </w:p>
     <w:p>
@@ -1440,23 +1254,13 @@
           <w:szCs w:val="20"/>
         </w:rPr>
       </w:pPr>
-      <w:proofErr w:type="spellStart"/>
-      <w:r>
-        <w:rPr>
-          <w:rFonts w:ascii="Verdana" w:hAnsi="Verdana" w:cs="Tahoma"/>
-          <w:sz w:val="20"/>
-          <w:szCs w:val="20"/>
-        </w:rPr>
-        <w:t>ET/ou</w:t>
-      </w:r>
-      <w:proofErr w:type="spellEnd"/>
-      <w:r>
-        <w:rPr>
-          <w:rFonts w:ascii="Verdana" w:hAnsi="Verdana" w:cs="Tahoma"/>
-          <w:sz w:val="20"/>
-          <w:szCs w:val="20"/>
-        </w:rPr>
-        <w:t xml:space="preserve"> hébergement </w:t>
+      <w:r>
+        <w:rPr>
+          <w:rFonts w:ascii="Verdana" w:hAnsi="Verdana" w:cs="Tahoma"/>
+          <w:sz w:val="20"/>
+          <w:szCs w:val="20"/>
+        </w:rPr>
+        <w:t xml:space="preserve">ET/ou hébergement </w:t>
       </w:r>
     </w:p>
     <w:p>
@@ -2125,16 +1929,41 @@
     <w:p/>
     <w:p>
       <w:r>
-        <w:t xml:space="preserve">{{ </w:t>
-      </w:r>
-      <w:r>
-        <w:t xml:space="preserve">signature </w:t>
-      </w:r>
-      <w:r>
-        <w:t>}}</w:t>
+        <w:t xml:space="preserve">{% if </w:t>
+      </w:r>
+      <w:r>
+        <w:t>formateur_sign</w:t>
+      </w:r>
+      <w:r>
+        <w:t xml:space="preserve"> %</w:t>
+      </w:r>
+      <w:r>
+        <w:t>}</w:t>
       </w:r>
       <w:bookmarkStart w:id="0" w:name="_GoBack"/>
       <w:bookmarkEnd w:id="0"/>
+    </w:p>
+    <w:p>
+      <w:r>
+        <w:t xml:space="preserve">{{ </w:t>
+      </w:r>
+      <w:r>
+        <w:t>formateur_sign</w:t>
+      </w:r>
+      <w:r>
+        <w:t>|safe</w:t>
+      </w:r>
+      <w:r>
+        <w:t xml:space="preserve"> </w:t>
+      </w:r>
+      <w:r>
+        <w:t>}}</w:t>
+      </w:r>
+    </w:p>
+    <w:p>
+      <w:r>
+        <w:t>{% endif %}</w:t>
+      </w:r>
     </w:p>
     <w:sectPr>
       <w:pgSz w:w="11906" w:h="16838"/>

</xml_diff>